<commit_message>
[WIP]] Edit Architectural Design summary file.
</commit_message>
<xml_diff>
--- a/ArchitecturalDesign/ArchitecturalDesign.docx
+++ b/ArchitecturalDesign/ArchitecturalDesign.docx
@@ -11,13 +11,17 @@
         </w:numPr>
         <w:rPr>
           <w:rFonts w:ascii="Times New Roman" w:hAnsi="Times New Roman" w:cs="Times New Roman"/>
-        </w:rPr>
-      </w:pPr>
-      <w:r>
-        <w:rPr>
-          <w:rFonts w:ascii="Times New Roman" w:hAnsi="Times New Roman" w:cs="Times New Roman"/>
-        </w:rPr>
-        <w:t>Architectural Class Diagram Tổng quan:</w:t>
+          <w:b/>
+          <w:bCs/>
+        </w:rPr>
+      </w:pPr>
+      <w:r>
+        <w:rPr>
+          <w:rFonts w:ascii="Times New Roman" w:hAnsi="Times New Roman" w:cs="Times New Roman"/>
+          <w:b/>
+          <w:bCs/>
+        </w:rPr>
+        <w:t>Architectural Class Diagram Tổng quan</w:t>
       </w:r>
     </w:p>
     <w:p>
@@ -33,9 +37,9 @@
         </w:rPr>
         <w:drawing>
           <wp:inline distT="0" distB="0" distL="0" distR="0">
-            <wp:extent cx="5727700" cy="3267075"/>
-            <wp:effectExtent l="0" t="0" r="0" b="0"/>
-            <wp:docPr id="3" name="Picture 3"/>
+            <wp:extent cx="5727700" cy="5357495"/>
+            <wp:effectExtent l="0" t="0" r="0" b="1905"/>
+            <wp:docPr id="4" name="Picture 4"/>
             <wp:cNvGraphicFramePr>
               <a:graphicFrameLocks xmlns:a="http://schemas.openxmlformats.org/drawingml/2006/main" noChangeAspect="1"/>
             </wp:cNvGraphicFramePr>
@@ -43,11 +47,11 @@
               <a:graphicData uri="http://schemas.openxmlformats.org/drawingml/2006/picture">
                 <pic:pic xmlns:pic="http://schemas.openxmlformats.org/drawingml/2006/picture">
                   <pic:nvPicPr>
-                    <pic:cNvPr id="3" name="Overview Class Diagram.png"/>
+                    <pic:cNvPr id="4" name="[ACD] Overview.png"/>
                     <pic:cNvPicPr/>
                   </pic:nvPicPr>
                   <pic:blipFill>
-                    <a:blip r:embed="rId5">
+                    <a:blip r:embed="rId5" cstate="print">
                       <a:extLst>
                         <a:ext uri="{28A0092B-C50C-407E-A947-70E740481C1C}">
                           <a14:useLocalDpi xmlns:a14="http://schemas.microsoft.com/office/drawing/2010/main" val="0"/>
@@ -61,7 +65,7 @@
                   <pic:spPr>
                     <a:xfrm>
                       <a:off x="0" y="0"/>
-                      <a:ext cx="5727700" cy="3267075"/>
+                      <a:ext cx="5727700" cy="5357495"/>
                     </a:xfrm>
                     <a:prstGeom prst="rect">
                       <a:avLst/>
@@ -96,88 +100,57 @@
         </w:numPr>
         <w:rPr>
           <w:rFonts w:ascii="Times New Roman" w:hAnsi="Times New Roman" w:cs="Times New Roman"/>
-        </w:rPr>
-      </w:pPr>
-      <w:r>
-        <w:rPr>
-          <w:rFonts w:ascii="Times New Roman" w:hAnsi="Times New Roman" w:cs="Times New Roman"/>
+          <w:b/>
+          <w:bCs/>
+        </w:rPr>
+      </w:pPr>
+      <w:r>
+        <w:rPr>
+          <w:rFonts w:ascii="Times New Roman" w:hAnsi="Times New Roman" w:cs="Times New Roman"/>
+          <w:b/>
+          <w:bCs/>
         </w:rPr>
         <w:lastRenderedPageBreak/>
-        <w:t>Check</w:t>
-      </w:r>
-      <w:r>
-        <w:rPr>
-          <w:rFonts w:ascii="Times New Roman" w:hAnsi="Times New Roman" w:cs="Times New Roman"/>
-        </w:rPr>
-        <w:t xml:space="preserve"> out vé một chiều</w:t>
-      </w:r>
-      <w:r>
-        <w:rPr>
-          <w:rFonts w:ascii="Times New Roman" w:hAnsi="Times New Roman" w:cs="Times New Roman"/>
-        </w:rPr>
-        <w:t>:</w:t>
-      </w:r>
-    </w:p>
-    <w:p>
-      <w:pPr>
-        <w:rPr>
-          <w:rFonts w:ascii="Times New Roman" w:hAnsi="Times New Roman" w:cs="Times New Roman"/>
-        </w:rPr>
-      </w:pPr>
-    </w:p>
-    <w:p>
-      <w:pPr>
-        <w:rPr>
-          <w:rFonts w:ascii="Times New Roman" w:hAnsi="Times New Roman" w:cs="Times New Roman"/>
-        </w:rPr>
-      </w:pPr>
-      <w:r>
-        <w:rPr>
-          <w:rFonts w:ascii="Times New Roman" w:hAnsi="Times New Roman" w:cs="Times New Roman"/>
-        </w:rPr>
-        <w:t>Sequence Diagram</w:t>
-      </w:r>
-      <w:r>
-        <w:rPr>
-          <w:rFonts w:ascii="Times New Roman" w:hAnsi="Times New Roman" w:cs="Times New Roman"/>
-        </w:rPr>
-        <w:t xml:space="preserve"> </w:t>
-      </w:r>
-      <w:r>
-        <w:rPr>
-          <w:rFonts w:ascii="Times New Roman" w:hAnsi="Times New Roman" w:cs="Times New Roman"/>
-        </w:rPr>
-        <w:t>Check</w:t>
-      </w:r>
-      <w:r>
-        <w:rPr>
-          <w:rFonts w:ascii="Times New Roman" w:hAnsi="Times New Roman" w:cs="Times New Roman"/>
-        </w:rPr>
-        <w:t xml:space="preserve"> out vé một chiều</w:t>
-      </w:r>
-      <w:r>
-        <w:rPr>
-          <w:rFonts w:ascii="Times New Roman" w:hAnsi="Times New Roman" w:cs="Times New Roman"/>
-        </w:rPr>
-        <w:t>:</w:t>
-      </w:r>
-    </w:p>
-    <w:p>
-      <w:pPr>
-        <w:rPr>
-          <w:rFonts w:ascii="Times New Roman" w:hAnsi="Times New Roman" w:cs="Times New Roman"/>
-        </w:rPr>
-      </w:pPr>
-      <w:r>
-        <w:rPr>
-          <w:rFonts w:ascii="Times New Roman" w:hAnsi="Times New Roman" w:cs="Times New Roman"/>
-          <w:noProof/>
+        <w:t>UC Check in vé một chiều</w:t>
+      </w:r>
+    </w:p>
+    <w:p>
+      <w:pPr>
+        <w:pStyle w:val="ListParagraph"/>
+        <w:numPr>
+          <w:ilvl w:val="1"/>
+          <w:numId w:val="1"/>
+        </w:numPr>
+        <w:rPr>
+          <w:rFonts w:ascii="Times New Roman" w:hAnsi="Times New Roman" w:cs="Times New Roman"/>
+          <w:b/>
+          <w:bCs/>
+        </w:rPr>
+      </w:pPr>
+      <w:r>
+        <w:rPr>
+          <w:rFonts w:ascii="Times New Roman" w:hAnsi="Times New Roman" w:cs="Times New Roman"/>
+          <w:b/>
+          <w:bCs/>
+        </w:rPr>
+        <w:t>Sequence Diagram Check out vé một chiều:</w:t>
+      </w:r>
+    </w:p>
+    <w:p>
+      <w:pPr>
+        <w:rPr>
+          <w:rFonts w:ascii="Times New Roman" w:hAnsi="Times New Roman" w:cs="Times New Roman"/>
+        </w:rPr>
+      </w:pPr>
+      <w:r>
+        <w:rPr>
+          <w:rFonts w:ascii="Times New Roman" w:hAnsi="Times New Roman" w:cs="Times New Roman"/>
         </w:rPr>
         <w:drawing>
-          <wp:inline distT="0" distB="0" distL="0" distR="0">
-            <wp:extent cx="6291351" cy="4909625"/>
-            <wp:effectExtent l="0" t="0" r="0" b="5715"/>
-            <wp:docPr id="1" name="Picture 1"/>
+          <wp:inline distT="0" distB="0" distL="0" distR="0" wp14:anchorId="41DFCCB0" wp14:editId="41BC5FF8">
+            <wp:extent cx="5727700" cy="5448935"/>
+            <wp:effectExtent l="0" t="0" r="0" b="0"/>
+            <wp:docPr id="9" name="Picture 9"/>
             <wp:cNvGraphicFramePr>
               <a:graphicFrameLocks xmlns:a="http://schemas.openxmlformats.org/drawingml/2006/main" noChangeAspect="1"/>
             </wp:cNvGraphicFramePr>
@@ -185,7 +158,7 @@
               <a:graphicData uri="http://schemas.openxmlformats.org/drawingml/2006/picture">
                 <pic:pic xmlns:pic="http://schemas.openxmlformats.org/drawingml/2006/picture">
                   <pic:nvPicPr>
-                    <pic:cNvPr id="1" name="VeMotChieuRaSD.png"/>
+                    <pic:cNvPr id="5" name="[SD] CheckOutBangVeMotChieu.png"/>
                     <pic:cNvPicPr/>
                   </pic:nvPicPr>
                   <pic:blipFill>
@@ -203,7 +176,7 @@
                   <pic:spPr>
                     <a:xfrm>
                       <a:off x="0" y="0"/>
-                      <a:ext cx="6294293" cy="4911921"/>
+                      <a:ext cx="5727700" cy="5448935"/>
                     </a:xfrm>
                     <a:prstGeom prst="rect">
                       <a:avLst/>
@@ -238,54 +211,42 @@
     </w:p>
     <w:p>
       <w:pPr>
-        <w:rPr>
-          <w:rFonts w:ascii="Times New Roman" w:hAnsi="Times New Roman" w:cs="Times New Roman"/>
-        </w:rPr>
-      </w:pPr>
-      <w:r>
-        <w:rPr>
-          <w:rFonts w:ascii="Times New Roman" w:hAnsi="Times New Roman" w:cs="Times New Roman"/>
+        <w:pStyle w:val="ListParagraph"/>
+        <w:numPr>
+          <w:ilvl w:val="1"/>
+          <w:numId w:val="1"/>
+        </w:numPr>
+        <w:rPr>
+          <w:rFonts w:ascii="Times New Roman" w:hAnsi="Times New Roman" w:cs="Times New Roman"/>
+          <w:b/>
+          <w:bCs/>
+        </w:rPr>
+      </w:pPr>
+      <w:r>
+        <w:rPr>
+          <w:rFonts w:ascii="Times New Roman" w:hAnsi="Times New Roman" w:cs="Times New Roman"/>
+          <w:b/>
+          <w:bCs/>
         </w:rPr>
         <w:lastRenderedPageBreak/>
-        <w:t xml:space="preserve">Architectural Class Diagram </w:t>
-      </w:r>
-      <w:r>
-        <w:rPr>
-          <w:rFonts w:ascii="Times New Roman" w:hAnsi="Times New Roman" w:cs="Times New Roman"/>
-        </w:rPr>
-        <w:t>Check</w:t>
-      </w:r>
-      <w:r>
-        <w:rPr>
-          <w:rFonts w:ascii="Times New Roman" w:hAnsi="Times New Roman" w:cs="Times New Roman"/>
-        </w:rPr>
-        <w:t xml:space="preserve"> out vé một chiều</w:t>
-      </w:r>
-      <w:bookmarkStart w:id="0" w:name="_GoBack"/>
-      <w:bookmarkEnd w:id="0"/>
-      <w:r>
-        <w:rPr>
-          <w:rFonts w:ascii="Times New Roman" w:hAnsi="Times New Roman" w:cs="Times New Roman"/>
-        </w:rPr>
-        <w:t>:</w:t>
-      </w:r>
-    </w:p>
-    <w:p>
-      <w:pPr>
-        <w:rPr>
-          <w:rFonts w:ascii="Times New Roman" w:hAnsi="Times New Roman" w:cs="Times New Roman"/>
-        </w:rPr>
-      </w:pPr>
-      <w:r>
-        <w:rPr>
-          <w:rFonts w:ascii="Times New Roman" w:hAnsi="Times New Roman" w:cs="Times New Roman"/>
-          <w:noProof/>
+        <w:t>Architectural Class Diagram Check out vé một chiều:</w:t>
+      </w:r>
+    </w:p>
+    <w:p>
+      <w:pPr>
+        <w:rPr>
+          <w:rFonts w:ascii="Times New Roman" w:hAnsi="Times New Roman" w:cs="Times New Roman"/>
+        </w:rPr>
+      </w:pPr>
+      <w:r>
+        <w:rPr>
+          <w:rFonts w:ascii="Times New Roman" w:hAnsi="Times New Roman" w:cs="Times New Roman"/>
         </w:rPr>
         <w:drawing>
-          <wp:inline distT="0" distB="0" distL="0" distR="0">
+          <wp:inline distT="0" distB="0" distL="0" distR="0" wp14:anchorId="72BA7360" wp14:editId="75E9123F">
             <wp:extent cx="5727700" cy="3465195"/>
             <wp:effectExtent l="0" t="0" r="0" b="1905"/>
-            <wp:docPr id="2" name="Picture 2"/>
+            <wp:docPr id="10" name="Picture 10"/>
             <wp:cNvGraphicFramePr>
               <a:graphicFrameLocks xmlns:a="http://schemas.openxmlformats.org/drawingml/2006/main" noChangeAspect="1"/>
             </wp:cNvGraphicFramePr>
@@ -293,7 +254,7 @@
               <a:graphicData uri="http://schemas.openxmlformats.org/drawingml/2006/picture">
                 <pic:pic xmlns:pic="http://schemas.openxmlformats.org/drawingml/2006/picture">
                   <pic:nvPicPr>
-                    <pic:cNvPr id="2" name="VeMotChieuRaACD.png"/>
+                    <pic:cNvPr id="6" name="[ACD] CheckOutBangVeMotChieuACD.png"/>
                     <pic:cNvPicPr/>
                   </pic:nvPicPr>
                   <pic:blipFill>
@@ -323,6 +284,13 @@
           </wp:inline>
         </w:drawing>
       </w:r>
+    </w:p>
+    <w:p>
+      <w:pPr>
+        <w:rPr>
+          <w:rFonts w:ascii="Times New Roman" w:hAnsi="Times New Roman" w:cs="Times New Roman"/>
+        </w:rPr>
+      </w:pPr>
       <w:r>
         <w:rPr>
           <w:rFonts w:ascii="Times New Roman" w:hAnsi="Times New Roman" w:cs="Times New Roman"/>
@@ -339,8 +307,777 @@
         </w:numPr>
         <w:rPr>
           <w:rFonts w:ascii="Times New Roman" w:hAnsi="Times New Roman" w:cs="Times New Roman"/>
-        </w:rPr>
-      </w:pPr>
+          <w:b/>
+          <w:bCs/>
+        </w:rPr>
+      </w:pPr>
+      <w:r>
+        <w:rPr>
+          <w:rFonts w:ascii="Times New Roman" w:hAnsi="Times New Roman" w:cs="Times New Roman"/>
+          <w:b/>
+          <w:bCs/>
+        </w:rPr>
+        <w:lastRenderedPageBreak/>
+        <w:t>UC C</w:t>
+      </w:r>
+      <w:r>
+        <w:rPr>
+          <w:rFonts w:ascii="Times New Roman" w:hAnsi="Times New Roman" w:cs="Times New Roman"/>
+          <w:b/>
+          <w:bCs/>
+        </w:rPr>
+        <w:t>heck out vé một chiều</w:t>
+      </w:r>
+      <w:bookmarkStart w:id="0" w:name="_GoBack"/>
+      <w:bookmarkEnd w:id="0"/>
+    </w:p>
+    <w:p>
+      <w:pPr>
+        <w:pStyle w:val="ListParagraph"/>
+        <w:numPr>
+          <w:ilvl w:val="1"/>
+          <w:numId w:val="1"/>
+        </w:numPr>
+        <w:rPr>
+          <w:rFonts w:ascii="Times New Roman" w:hAnsi="Times New Roman" w:cs="Times New Roman"/>
+          <w:b/>
+          <w:bCs/>
+        </w:rPr>
+      </w:pPr>
+      <w:r>
+        <w:rPr>
+          <w:rFonts w:ascii="Times New Roman" w:hAnsi="Times New Roman" w:cs="Times New Roman"/>
+          <w:b/>
+          <w:bCs/>
+        </w:rPr>
+        <w:t xml:space="preserve">Sequence Diagram </w:t>
+      </w:r>
+      <w:r>
+        <w:rPr>
+          <w:rFonts w:ascii="Times New Roman" w:hAnsi="Times New Roman" w:cs="Times New Roman"/>
+          <w:b/>
+          <w:bCs/>
+        </w:rPr>
+        <w:t>C</w:t>
+      </w:r>
+      <w:r>
+        <w:rPr>
+          <w:rFonts w:ascii="Times New Roman" w:hAnsi="Times New Roman" w:cs="Times New Roman"/>
+          <w:b/>
+          <w:bCs/>
+        </w:rPr>
+        <w:t>heck out vé một chiều:</w:t>
+      </w:r>
+    </w:p>
+    <w:p>
+      <w:pPr>
+        <w:rPr>
+          <w:rFonts w:ascii="Times New Roman" w:hAnsi="Times New Roman" w:cs="Times New Roman"/>
+        </w:rPr>
+      </w:pPr>
+      <w:r>
+        <w:rPr>
+          <w:rFonts w:ascii="Times New Roman" w:hAnsi="Times New Roman" w:cs="Times New Roman"/>
+          <w:noProof/>
+        </w:rPr>
+        <w:drawing>
+          <wp:inline distT="0" distB="0" distL="0" distR="0">
+            <wp:extent cx="5727700" cy="5448935"/>
+            <wp:effectExtent l="0" t="0" r="0" b="0"/>
+            <wp:docPr id="5" name="Picture 5"/>
+            <wp:cNvGraphicFramePr>
+              <a:graphicFrameLocks xmlns:a="http://schemas.openxmlformats.org/drawingml/2006/main" noChangeAspect="1"/>
+            </wp:cNvGraphicFramePr>
+            <a:graphic xmlns:a="http://schemas.openxmlformats.org/drawingml/2006/main">
+              <a:graphicData uri="http://schemas.openxmlformats.org/drawingml/2006/picture">
+                <pic:pic xmlns:pic="http://schemas.openxmlformats.org/drawingml/2006/picture">
+                  <pic:nvPicPr>
+                    <pic:cNvPr id="5" name="[SD] CheckOutBangVeMotChieu.png"/>
+                    <pic:cNvPicPr/>
+                  </pic:nvPicPr>
+                  <pic:blipFill>
+                    <a:blip r:embed="rId6" cstate="print">
+                      <a:extLst>
+                        <a:ext uri="{28A0092B-C50C-407E-A947-70E740481C1C}">
+                          <a14:useLocalDpi xmlns:a14="http://schemas.microsoft.com/office/drawing/2010/main" val="0"/>
+                        </a:ext>
+                      </a:extLst>
+                    </a:blip>
+                    <a:stretch>
+                      <a:fillRect/>
+                    </a:stretch>
+                  </pic:blipFill>
+                  <pic:spPr>
+                    <a:xfrm>
+                      <a:off x="0" y="0"/>
+                      <a:ext cx="5727700" cy="5448935"/>
+                    </a:xfrm>
+                    <a:prstGeom prst="rect">
+                      <a:avLst/>
+                    </a:prstGeom>
+                  </pic:spPr>
+                </pic:pic>
+              </a:graphicData>
+            </a:graphic>
+          </wp:inline>
+        </w:drawing>
+      </w:r>
+    </w:p>
+    <w:p>
+      <w:pPr>
+        <w:rPr>
+          <w:rFonts w:ascii="Times New Roman" w:hAnsi="Times New Roman" w:cs="Times New Roman"/>
+        </w:rPr>
+      </w:pPr>
+    </w:p>
+    <w:p>
+      <w:pPr>
+        <w:rPr>
+          <w:rFonts w:ascii="Times New Roman" w:hAnsi="Times New Roman" w:cs="Times New Roman"/>
+        </w:rPr>
+      </w:pPr>
+      <w:r>
+        <w:rPr>
+          <w:rFonts w:ascii="Times New Roman" w:hAnsi="Times New Roman" w:cs="Times New Roman"/>
+        </w:rPr>
+        <w:br w:type="page"/>
+      </w:r>
+    </w:p>
+    <w:p>
+      <w:pPr>
+        <w:pStyle w:val="ListParagraph"/>
+        <w:numPr>
+          <w:ilvl w:val="1"/>
+          <w:numId w:val="1"/>
+        </w:numPr>
+        <w:rPr>
+          <w:rFonts w:ascii="Times New Roman" w:hAnsi="Times New Roman" w:cs="Times New Roman"/>
+          <w:b/>
+          <w:bCs/>
+        </w:rPr>
+      </w:pPr>
+      <w:r>
+        <w:rPr>
+          <w:rFonts w:ascii="Times New Roman" w:hAnsi="Times New Roman" w:cs="Times New Roman"/>
+          <w:b/>
+          <w:bCs/>
+        </w:rPr>
+        <w:lastRenderedPageBreak/>
+        <w:t>Architectural Class Diagram Check out vé một chiều:</w:t>
+      </w:r>
+    </w:p>
+    <w:p>
+      <w:pPr>
+        <w:rPr>
+          <w:rFonts w:ascii="Times New Roman" w:hAnsi="Times New Roman" w:cs="Times New Roman"/>
+        </w:rPr>
+      </w:pPr>
+      <w:r>
+        <w:rPr>
+          <w:rFonts w:ascii="Times New Roman" w:hAnsi="Times New Roman" w:cs="Times New Roman"/>
+          <w:noProof/>
+        </w:rPr>
+        <w:drawing>
+          <wp:inline distT="0" distB="0" distL="0" distR="0">
+            <wp:extent cx="5727700" cy="3465195"/>
+            <wp:effectExtent l="0" t="0" r="0" b="1905"/>
+            <wp:docPr id="6" name="Picture 6"/>
+            <wp:cNvGraphicFramePr>
+              <a:graphicFrameLocks xmlns:a="http://schemas.openxmlformats.org/drawingml/2006/main" noChangeAspect="1"/>
+            </wp:cNvGraphicFramePr>
+            <a:graphic xmlns:a="http://schemas.openxmlformats.org/drawingml/2006/main">
+              <a:graphicData uri="http://schemas.openxmlformats.org/drawingml/2006/picture">
+                <pic:pic xmlns:pic="http://schemas.openxmlformats.org/drawingml/2006/picture">
+                  <pic:nvPicPr>
+                    <pic:cNvPr id="6" name="[ACD] CheckOutBangVeMotChieuACD.png"/>
+                    <pic:cNvPicPr/>
+                  </pic:nvPicPr>
+                  <pic:blipFill>
+                    <a:blip r:embed="rId7">
+                      <a:extLst>
+                        <a:ext uri="{28A0092B-C50C-407E-A947-70E740481C1C}">
+                          <a14:useLocalDpi xmlns:a14="http://schemas.microsoft.com/office/drawing/2010/main" val="0"/>
+                        </a:ext>
+                      </a:extLst>
+                    </a:blip>
+                    <a:stretch>
+                      <a:fillRect/>
+                    </a:stretch>
+                  </pic:blipFill>
+                  <pic:spPr>
+                    <a:xfrm>
+                      <a:off x="0" y="0"/>
+                      <a:ext cx="5727700" cy="3465195"/>
+                    </a:xfrm>
+                    <a:prstGeom prst="rect">
+                      <a:avLst/>
+                    </a:prstGeom>
+                  </pic:spPr>
+                </pic:pic>
+              </a:graphicData>
+            </a:graphic>
+          </wp:inline>
+        </w:drawing>
+      </w:r>
+      <w:r>
+        <w:rPr>
+          <w:rFonts w:ascii="Times New Roman" w:hAnsi="Times New Roman" w:cs="Times New Roman"/>
+        </w:rPr>
+        <w:br w:type="page"/>
+      </w:r>
+    </w:p>
+    <w:p>
+      <w:pPr>
+        <w:pStyle w:val="ListParagraph"/>
+        <w:numPr>
+          <w:ilvl w:val="0"/>
+          <w:numId w:val="1"/>
+        </w:numPr>
+        <w:rPr>
+          <w:rFonts w:ascii="Times New Roman" w:hAnsi="Times New Roman" w:cs="Times New Roman"/>
+          <w:b/>
+          <w:bCs/>
+        </w:rPr>
+      </w:pPr>
+      <w:r>
+        <w:rPr>
+          <w:rFonts w:ascii="Times New Roman" w:hAnsi="Times New Roman" w:cs="Times New Roman"/>
+          <w:b/>
+          <w:bCs/>
+        </w:rPr>
+        <w:lastRenderedPageBreak/>
+        <w:t>UC Check in vé 24h</w:t>
+      </w:r>
+    </w:p>
+    <w:p>
+      <w:pPr>
+        <w:pStyle w:val="ListParagraph"/>
+        <w:numPr>
+          <w:ilvl w:val="1"/>
+          <w:numId w:val="1"/>
+        </w:numPr>
+        <w:rPr>
+          <w:rFonts w:ascii="Times New Roman" w:hAnsi="Times New Roman" w:cs="Times New Roman"/>
+          <w:b/>
+          <w:bCs/>
+        </w:rPr>
+      </w:pPr>
+      <w:r>
+        <w:rPr>
+          <w:rFonts w:ascii="Times New Roman" w:hAnsi="Times New Roman" w:cs="Times New Roman"/>
+          <w:b/>
+          <w:bCs/>
+        </w:rPr>
+        <w:t xml:space="preserve">Sequence Diagram Check </w:t>
+      </w:r>
+      <w:r>
+        <w:rPr>
+          <w:rFonts w:ascii="Times New Roman" w:hAnsi="Times New Roman" w:cs="Times New Roman"/>
+          <w:b/>
+          <w:bCs/>
+        </w:rPr>
+        <w:t>in</w:t>
+      </w:r>
+      <w:r>
+        <w:rPr>
+          <w:rFonts w:ascii="Times New Roman" w:hAnsi="Times New Roman" w:cs="Times New Roman"/>
+          <w:b/>
+          <w:bCs/>
+        </w:rPr>
+        <w:t xml:space="preserve"> vé </w:t>
+      </w:r>
+      <w:r>
+        <w:rPr>
+          <w:rFonts w:ascii="Times New Roman" w:hAnsi="Times New Roman" w:cs="Times New Roman"/>
+          <w:b/>
+          <w:bCs/>
+        </w:rPr>
+        <w:t>24h</w:t>
+      </w:r>
+      <w:r>
+        <w:rPr>
+          <w:rFonts w:ascii="Times New Roman" w:hAnsi="Times New Roman" w:cs="Times New Roman"/>
+          <w:b/>
+          <w:bCs/>
+        </w:rPr>
+        <w:t>:</w:t>
+      </w:r>
+    </w:p>
+    <w:p>
+      <w:pPr>
+        <w:pStyle w:val="ListParagraph"/>
+        <w:numPr>
+          <w:ilvl w:val="1"/>
+          <w:numId w:val="1"/>
+        </w:numPr>
+        <w:rPr>
+          <w:rFonts w:ascii="Times New Roman" w:hAnsi="Times New Roman" w:cs="Times New Roman"/>
+          <w:b/>
+          <w:bCs/>
+        </w:rPr>
+      </w:pPr>
+      <w:r>
+        <w:rPr>
+          <w:rFonts w:ascii="Times New Roman" w:hAnsi="Times New Roman" w:cs="Times New Roman"/>
+          <w:b/>
+          <w:bCs/>
+        </w:rPr>
+        <w:t>Architectural Class</w:t>
+      </w:r>
+      <w:r>
+        <w:rPr>
+          <w:rFonts w:ascii="Times New Roman" w:hAnsi="Times New Roman" w:cs="Times New Roman"/>
+          <w:b/>
+          <w:bCs/>
+        </w:rPr>
+        <w:t xml:space="preserve"> Diagram Check </w:t>
+      </w:r>
+      <w:r>
+        <w:rPr>
+          <w:rFonts w:ascii="Times New Roman" w:hAnsi="Times New Roman" w:cs="Times New Roman"/>
+          <w:b/>
+          <w:bCs/>
+        </w:rPr>
+        <w:t>in vé 24h</w:t>
+      </w:r>
+      <w:r>
+        <w:rPr>
+          <w:rFonts w:ascii="Times New Roman" w:hAnsi="Times New Roman" w:cs="Times New Roman"/>
+          <w:b/>
+          <w:bCs/>
+        </w:rPr>
+        <w:t>:</w:t>
+      </w:r>
+    </w:p>
+    <w:p>
+      <w:pPr>
+        <w:pStyle w:val="ListParagraph"/>
+        <w:numPr>
+          <w:ilvl w:val="0"/>
+          <w:numId w:val="1"/>
+        </w:numPr>
+        <w:rPr>
+          <w:rFonts w:ascii="Times New Roman" w:hAnsi="Times New Roman" w:cs="Times New Roman"/>
+          <w:b/>
+          <w:bCs/>
+        </w:rPr>
+      </w:pPr>
+      <w:r>
+        <w:rPr>
+          <w:rFonts w:ascii="Times New Roman" w:hAnsi="Times New Roman" w:cs="Times New Roman"/>
+          <w:b/>
+          <w:bCs/>
+        </w:rPr>
+        <w:t xml:space="preserve">UC Check </w:t>
+      </w:r>
+      <w:r>
+        <w:rPr>
+          <w:rFonts w:ascii="Times New Roman" w:hAnsi="Times New Roman" w:cs="Times New Roman"/>
+          <w:b/>
+          <w:bCs/>
+        </w:rPr>
+        <w:t>out</w:t>
+      </w:r>
+      <w:r>
+        <w:rPr>
+          <w:rFonts w:ascii="Times New Roman" w:hAnsi="Times New Roman" w:cs="Times New Roman"/>
+          <w:b/>
+          <w:bCs/>
+        </w:rPr>
+        <w:t xml:space="preserve"> vé 24h</w:t>
+      </w:r>
+    </w:p>
+    <w:p>
+      <w:pPr>
+        <w:pStyle w:val="ListParagraph"/>
+        <w:numPr>
+          <w:ilvl w:val="1"/>
+          <w:numId w:val="1"/>
+        </w:numPr>
+        <w:rPr>
+          <w:rFonts w:ascii="Times New Roman" w:hAnsi="Times New Roman" w:cs="Times New Roman"/>
+          <w:b/>
+          <w:bCs/>
+        </w:rPr>
+      </w:pPr>
+      <w:r>
+        <w:rPr>
+          <w:rFonts w:ascii="Times New Roman" w:hAnsi="Times New Roman" w:cs="Times New Roman"/>
+          <w:b/>
+          <w:bCs/>
+        </w:rPr>
+        <w:t xml:space="preserve">Sequence Diagram Check </w:t>
+      </w:r>
+      <w:r>
+        <w:rPr>
+          <w:rFonts w:ascii="Times New Roman" w:hAnsi="Times New Roman" w:cs="Times New Roman"/>
+          <w:b/>
+          <w:bCs/>
+        </w:rPr>
+        <w:t>out</w:t>
+      </w:r>
+      <w:r>
+        <w:rPr>
+          <w:rFonts w:ascii="Times New Roman" w:hAnsi="Times New Roman" w:cs="Times New Roman"/>
+          <w:b/>
+          <w:bCs/>
+        </w:rPr>
+        <w:t xml:space="preserve"> vé </w:t>
+      </w:r>
+      <w:r>
+        <w:rPr>
+          <w:rFonts w:ascii="Times New Roman" w:hAnsi="Times New Roman" w:cs="Times New Roman"/>
+          <w:b/>
+          <w:bCs/>
+        </w:rPr>
+        <w:t>24h</w:t>
+      </w:r>
+      <w:r>
+        <w:rPr>
+          <w:rFonts w:ascii="Times New Roman" w:hAnsi="Times New Roman" w:cs="Times New Roman"/>
+          <w:b/>
+          <w:bCs/>
+        </w:rPr>
+        <w:t>:</w:t>
+      </w:r>
+    </w:p>
+    <w:p>
+      <w:pPr>
+        <w:pStyle w:val="ListParagraph"/>
+        <w:numPr>
+          <w:ilvl w:val="1"/>
+          <w:numId w:val="1"/>
+        </w:numPr>
+        <w:rPr>
+          <w:rFonts w:ascii="Times New Roman" w:hAnsi="Times New Roman" w:cs="Times New Roman"/>
+          <w:b/>
+          <w:bCs/>
+        </w:rPr>
+      </w:pPr>
+      <w:r>
+        <w:rPr>
+          <w:rFonts w:ascii="Times New Roman" w:hAnsi="Times New Roman" w:cs="Times New Roman"/>
+          <w:b/>
+          <w:bCs/>
+        </w:rPr>
+        <w:t>Architectural Class</w:t>
+      </w:r>
+      <w:r>
+        <w:rPr>
+          <w:rFonts w:ascii="Times New Roman" w:hAnsi="Times New Roman" w:cs="Times New Roman"/>
+          <w:b/>
+          <w:bCs/>
+        </w:rPr>
+        <w:t xml:space="preserve"> Diagram Check </w:t>
+      </w:r>
+      <w:r>
+        <w:rPr>
+          <w:rFonts w:ascii="Times New Roman" w:hAnsi="Times New Roman" w:cs="Times New Roman"/>
+          <w:b/>
+          <w:bCs/>
+        </w:rPr>
+        <w:t>out</w:t>
+      </w:r>
+      <w:r>
+        <w:rPr>
+          <w:rFonts w:ascii="Times New Roman" w:hAnsi="Times New Roman" w:cs="Times New Roman"/>
+          <w:b/>
+          <w:bCs/>
+        </w:rPr>
+        <w:t xml:space="preserve"> vé 24h</w:t>
+      </w:r>
+      <w:r>
+        <w:rPr>
+          <w:rFonts w:ascii="Times New Roman" w:hAnsi="Times New Roman" w:cs="Times New Roman"/>
+          <w:b/>
+          <w:bCs/>
+        </w:rPr>
+        <w:t>:</w:t>
+      </w:r>
+    </w:p>
+    <w:p>
+      <w:pPr>
+        <w:pStyle w:val="ListParagraph"/>
+        <w:numPr>
+          <w:ilvl w:val="0"/>
+          <w:numId w:val="1"/>
+        </w:numPr>
+        <w:rPr>
+          <w:rFonts w:ascii="Times New Roman" w:hAnsi="Times New Roman" w:cs="Times New Roman"/>
+          <w:b/>
+          <w:bCs/>
+        </w:rPr>
+      </w:pPr>
+      <w:r>
+        <w:rPr>
+          <w:rFonts w:ascii="Times New Roman" w:hAnsi="Times New Roman" w:cs="Times New Roman"/>
+          <w:b/>
+          <w:bCs/>
+        </w:rPr>
+        <w:t xml:space="preserve">UC Check in </w:t>
+      </w:r>
+      <w:r>
+        <w:rPr>
+          <w:rFonts w:ascii="Times New Roman" w:hAnsi="Times New Roman" w:cs="Times New Roman"/>
+          <w:b/>
+          <w:bCs/>
+        </w:rPr>
+        <w:t>thẻ trả trước</w:t>
+      </w:r>
+    </w:p>
+    <w:p>
+      <w:pPr>
+        <w:pStyle w:val="ListParagraph"/>
+        <w:numPr>
+          <w:ilvl w:val="1"/>
+          <w:numId w:val="1"/>
+        </w:numPr>
+        <w:rPr>
+          <w:rFonts w:ascii="Times New Roman" w:hAnsi="Times New Roman" w:cs="Times New Roman"/>
+          <w:b/>
+          <w:bCs/>
+        </w:rPr>
+      </w:pPr>
+      <w:r>
+        <w:rPr>
+          <w:rFonts w:ascii="Times New Roman" w:hAnsi="Times New Roman" w:cs="Times New Roman"/>
+          <w:b/>
+          <w:bCs/>
+        </w:rPr>
+        <w:t xml:space="preserve">Sequence Diagram Check </w:t>
+      </w:r>
+      <w:r>
+        <w:rPr>
+          <w:rFonts w:ascii="Times New Roman" w:hAnsi="Times New Roman" w:cs="Times New Roman"/>
+          <w:b/>
+          <w:bCs/>
+        </w:rPr>
+        <w:t>in</w:t>
+      </w:r>
+      <w:r>
+        <w:rPr>
+          <w:rFonts w:ascii="Times New Roman" w:hAnsi="Times New Roman" w:cs="Times New Roman"/>
+          <w:b/>
+          <w:bCs/>
+        </w:rPr>
+        <w:t xml:space="preserve"> </w:t>
+      </w:r>
+      <w:r>
+        <w:rPr>
+          <w:rFonts w:ascii="Times New Roman" w:hAnsi="Times New Roman" w:cs="Times New Roman"/>
+          <w:b/>
+          <w:bCs/>
+        </w:rPr>
+        <w:t>thẻ trả trước</w:t>
+      </w:r>
+      <w:r>
+        <w:rPr>
+          <w:rFonts w:ascii="Times New Roman" w:hAnsi="Times New Roman" w:cs="Times New Roman"/>
+          <w:b/>
+          <w:bCs/>
+        </w:rPr>
+        <w:t>:</w:t>
+      </w:r>
+    </w:p>
+    <w:p>
+      <w:pPr>
+        <w:pStyle w:val="ListParagraph"/>
+        <w:numPr>
+          <w:ilvl w:val="1"/>
+          <w:numId w:val="1"/>
+        </w:numPr>
+        <w:rPr>
+          <w:rFonts w:ascii="Times New Roman" w:hAnsi="Times New Roman" w:cs="Times New Roman"/>
+          <w:b/>
+          <w:bCs/>
+        </w:rPr>
+      </w:pPr>
+      <w:r>
+        <w:rPr>
+          <w:rFonts w:ascii="Times New Roman" w:hAnsi="Times New Roman" w:cs="Times New Roman"/>
+          <w:b/>
+          <w:bCs/>
+        </w:rPr>
+        <w:t>Architectural Class</w:t>
+      </w:r>
+      <w:r>
+        <w:rPr>
+          <w:rFonts w:ascii="Times New Roman" w:hAnsi="Times New Roman" w:cs="Times New Roman"/>
+          <w:b/>
+          <w:bCs/>
+        </w:rPr>
+        <w:t xml:space="preserve"> Diagram Check </w:t>
+      </w:r>
+      <w:r>
+        <w:rPr>
+          <w:rFonts w:ascii="Times New Roman" w:hAnsi="Times New Roman" w:cs="Times New Roman"/>
+          <w:b/>
+          <w:bCs/>
+        </w:rPr>
+        <w:t xml:space="preserve">in </w:t>
+      </w:r>
+      <w:r>
+        <w:rPr>
+          <w:rFonts w:ascii="Times New Roman" w:hAnsi="Times New Roman" w:cs="Times New Roman"/>
+          <w:b/>
+          <w:bCs/>
+        </w:rPr>
+        <w:t>thẻ trả trước</w:t>
+      </w:r>
+      <w:r>
+        <w:rPr>
+          <w:rFonts w:ascii="Times New Roman" w:hAnsi="Times New Roman" w:cs="Times New Roman"/>
+          <w:b/>
+          <w:bCs/>
+        </w:rPr>
+        <w:t>:</w:t>
+      </w:r>
+    </w:p>
+    <w:p>
+      <w:pPr>
+        <w:pStyle w:val="ListParagraph"/>
+        <w:numPr>
+          <w:ilvl w:val="0"/>
+          <w:numId w:val="1"/>
+        </w:numPr>
+        <w:rPr>
+          <w:rFonts w:ascii="Times New Roman" w:hAnsi="Times New Roman" w:cs="Times New Roman"/>
+          <w:b/>
+          <w:bCs/>
+        </w:rPr>
+      </w:pPr>
+      <w:r>
+        <w:rPr>
+          <w:rFonts w:ascii="Times New Roman" w:hAnsi="Times New Roman" w:cs="Times New Roman"/>
+          <w:b/>
+          <w:bCs/>
+        </w:rPr>
+        <w:t xml:space="preserve">UC Check </w:t>
+      </w:r>
+      <w:r>
+        <w:rPr>
+          <w:rFonts w:ascii="Times New Roman" w:hAnsi="Times New Roman" w:cs="Times New Roman"/>
+          <w:b/>
+          <w:bCs/>
+        </w:rPr>
+        <w:t>out</w:t>
+      </w:r>
+      <w:r>
+        <w:rPr>
+          <w:rFonts w:ascii="Times New Roman" w:hAnsi="Times New Roman" w:cs="Times New Roman"/>
+          <w:b/>
+          <w:bCs/>
+        </w:rPr>
+        <w:t xml:space="preserve"> </w:t>
+      </w:r>
+      <w:r>
+        <w:rPr>
+          <w:rFonts w:ascii="Times New Roman" w:hAnsi="Times New Roman" w:cs="Times New Roman"/>
+          <w:b/>
+          <w:bCs/>
+        </w:rPr>
+        <w:t>thẻ trả trước</w:t>
+      </w:r>
+    </w:p>
+    <w:p>
+      <w:pPr>
+        <w:pStyle w:val="ListParagraph"/>
+        <w:numPr>
+          <w:ilvl w:val="1"/>
+          <w:numId w:val="1"/>
+        </w:numPr>
+        <w:rPr>
+          <w:rFonts w:ascii="Times New Roman" w:hAnsi="Times New Roman" w:cs="Times New Roman"/>
+          <w:b/>
+          <w:bCs/>
+        </w:rPr>
+      </w:pPr>
+      <w:r>
+        <w:rPr>
+          <w:rFonts w:ascii="Times New Roman" w:hAnsi="Times New Roman" w:cs="Times New Roman"/>
+          <w:b/>
+          <w:bCs/>
+        </w:rPr>
+        <w:t xml:space="preserve">Sequence Diagram Check </w:t>
+      </w:r>
+      <w:r>
+        <w:rPr>
+          <w:rFonts w:ascii="Times New Roman" w:hAnsi="Times New Roman" w:cs="Times New Roman"/>
+          <w:b/>
+          <w:bCs/>
+        </w:rPr>
+        <w:t>out</w:t>
+      </w:r>
+      <w:r>
+        <w:rPr>
+          <w:rFonts w:ascii="Times New Roman" w:hAnsi="Times New Roman" w:cs="Times New Roman"/>
+          <w:b/>
+          <w:bCs/>
+        </w:rPr>
+        <w:t xml:space="preserve"> </w:t>
+      </w:r>
+      <w:r>
+        <w:rPr>
+          <w:rFonts w:ascii="Times New Roman" w:hAnsi="Times New Roman" w:cs="Times New Roman"/>
+          <w:b/>
+          <w:bCs/>
+        </w:rPr>
+        <w:t>thẻ trả trước</w:t>
+      </w:r>
+      <w:r>
+        <w:rPr>
+          <w:rFonts w:ascii="Times New Roman" w:hAnsi="Times New Roman" w:cs="Times New Roman"/>
+          <w:b/>
+          <w:bCs/>
+        </w:rPr>
+        <w:t>:</w:t>
+      </w:r>
+    </w:p>
+    <w:p>
+      <w:pPr>
+        <w:pStyle w:val="ListParagraph"/>
+        <w:numPr>
+          <w:ilvl w:val="1"/>
+          <w:numId w:val="1"/>
+        </w:numPr>
+        <w:rPr>
+          <w:rFonts w:ascii="Times New Roman" w:hAnsi="Times New Roman" w:cs="Times New Roman"/>
+          <w:b/>
+          <w:bCs/>
+        </w:rPr>
+      </w:pPr>
+      <w:r>
+        <w:rPr>
+          <w:rFonts w:ascii="Times New Roman" w:hAnsi="Times New Roman" w:cs="Times New Roman"/>
+          <w:b/>
+          <w:bCs/>
+        </w:rPr>
+        <w:t>Architectural Class</w:t>
+      </w:r>
+      <w:r>
+        <w:rPr>
+          <w:rFonts w:ascii="Times New Roman" w:hAnsi="Times New Roman" w:cs="Times New Roman"/>
+          <w:b/>
+          <w:bCs/>
+        </w:rPr>
+        <w:t xml:space="preserve"> Diagram Check </w:t>
+      </w:r>
+      <w:r>
+        <w:rPr>
+          <w:rFonts w:ascii="Times New Roman" w:hAnsi="Times New Roman" w:cs="Times New Roman"/>
+          <w:b/>
+          <w:bCs/>
+        </w:rPr>
+        <w:t>out thẻ trả trước</w:t>
+      </w:r>
+      <w:r>
+        <w:rPr>
+          <w:rFonts w:ascii="Times New Roman" w:hAnsi="Times New Roman" w:cs="Times New Roman"/>
+          <w:b/>
+          <w:bCs/>
+        </w:rPr>
+        <w:t>:</w:t>
+      </w:r>
     </w:p>
     <w:p>
       <w:pPr>
@@ -369,7 +1106,7 @@
   <w:abstractNum w:abstractNumId="0" w15:restartNumberingAfterBreak="0">
     <w:nsid w:val="33630E70"/>
     <w:multiLevelType w:val="hybridMultilevel"/>
-    <w:tmpl w:val="440AA062"/>
+    <w:tmpl w:val="70EC7446"/>
     <w:lvl w:ilvl="0" w:tplc="0409000F">
       <w:start w:val="1"/>
       <w:numFmt w:val="decimal"/>
@@ -379,7 +1116,7 @@
         <w:ind w:left="720" w:hanging="360"/>
       </w:pPr>
     </w:lvl>
-    <w:lvl w:ilvl="1" w:tplc="04090019" w:tentative="1">
+    <w:lvl w:ilvl="1" w:tplc="04090019">
       <w:start w:val="1"/>
       <w:numFmt w:val="lowerLetter"/>
       <w:lvlText w:val="%2."/>
@@ -577,6 +1314,7 @@
     <w:lsdException w:name="HTML Sample" w:semiHidden="1" w:unhideWhenUsed="1"/>
     <w:lsdException w:name="HTML Typewriter" w:semiHidden="1" w:unhideWhenUsed="1"/>
     <w:lsdException w:name="HTML Variable" w:semiHidden="1" w:unhideWhenUsed="1"/>
+    <w:lsdException w:name="Normal Table" w:semiHidden="1" w:unhideWhenUsed="1"/>
     <w:lsdException w:name="annotation subject" w:semiHidden="1" w:unhideWhenUsed="1"/>
     <w:lsdException w:name="No List" w:semiHidden="1" w:unhideWhenUsed="1"/>
     <w:lsdException w:name="Outline List 1" w:semiHidden="1" w:unhideWhenUsed="1"/>
@@ -623,8 +1361,10 @@
     <w:lsdException w:name="Table Subtle 2" w:semiHidden="1" w:unhideWhenUsed="1"/>
     <w:lsdException w:name="Table Web 1" w:semiHidden="1" w:unhideWhenUsed="1"/>
     <w:lsdException w:name="Table Web 2" w:semiHidden="1" w:unhideWhenUsed="1"/>
+    <w:lsdException w:name="Table Web 3" w:semiHidden="1" w:unhideWhenUsed="1"/>
     <w:lsdException w:name="Balloon Text" w:semiHidden="1" w:unhideWhenUsed="1"/>
     <w:lsdException w:name="Table Grid" w:uiPriority="39"/>
+    <w:lsdException w:name="Table Theme" w:semiHidden="1" w:unhideWhenUsed="1"/>
     <w:lsdException w:name="Placeholder Text" w:semiHidden="1"/>
     <w:lsdException w:name="No Spacing" w:uiPriority="1" w:qFormat="1"/>
     <w:lsdException w:name="Light Shading" w:uiPriority="60"/>
@@ -854,7 +1594,6 @@
   <w:style w:type="character" w:default="1" w:styleId="DefaultParagraphFont">
     <w:name w:val="Default Paragraph Font"/>
     <w:uiPriority w:val="1"/>
-    <w:semiHidden/>
     <w:unhideWhenUsed/>
   </w:style>
   <w:style w:type="table" w:default="1" w:styleId="TableNormal">

</xml_diff>